<commit_message>
docs: Realizar avances en el manual de usuario. Agregar plantilla para el manual de instalacion.
</commit_message>
<xml_diff>
--- a/3. Etapa de construcción/Iteración 3/Plan de iteración/Plan de Iteración C3_Vesta Risk Manager_T-Code.docx
+++ b/3. Etapa de construcción/Iteración 3/Plan de iteración/Plan de Iteración C3_Vesta Risk Manager_T-Code.docx
@@ -580,7 +580,11 @@
                 <w:t xml:space="preserve">Agustín Collareda, </w:t>
               </w:r>
               <w:r>
-                <w:t>Cintia Hern</w:t>
+                <w:t xml:space="preserve">Cintia </w:t>
+              </w:r>
+              <w:proofErr w:type="spellStart"/>
+              <w:r>
+                <w:t>Hern</w:t>
               </w:r>
               <w:r>
                 <w:t>a</w:t>
@@ -588,6 +592,7 @@
               <w:r>
                 <w:t>ndez</w:t>
               </w:r>
+              <w:proofErr w:type="spellEnd"/>
               <w:r>
                 <w:t>, Hugo Frey</w:t>
               </w:r>
@@ -2492,6 +2497,7 @@
                 <w:szCs w:val="22"/>
               </w:rPr>
             </w:pPr>
+            <w:proofErr w:type="spellStart"/>
             <w:r>
               <w:rPr>
                 <w:rFonts w:asciiTheme="minorHAnsi" w:hAnsiTheme="minorHAnsi" w:cstheme="minorHAnsi"/>
@@ -2500,6 +2506,7 @@
               </w:rPr>
               <w:t>Inicio</w:t>
             </w:r>
+            <w:proofErr w:type="spellEnd"/>
           </w:p>
         </w:tc>
         <w:tc>
@@ -2541,13 +2548,23 @@
                 <w:szCs w:val="22"/>
               </w:rPr>
             </w:pPr>
-            <w:r>
-              <w:rPr>
-                <w:rFonts w:asciiTheme="minorHAnsi" w:hAnsiTheme="minorHAnsi" w:cstheme="minorHAnsi"/>
-                <w:sz w:val="22"/>
-                <w:szCs w:val="22"/>
-              </w:rPr>
-              <w:t>Inicio real</w:t>
+            <w:proofErr w:type="spellStart"/>
+            <w:r>
+              <w:rPr>
+                <w:rFonts w:asciiTheme="minorHAnsi" w:hAnsiTheme="minorHAnsi" w:cstheme="minorHAnsi"/>
+                <w:sz w:val="22"/>
+                <w:szCs w:val="22"/>
+              </w:rPr>
+              <w:t>Inicio</w:t>
+            </w:r>
+            <w:proofErr w:type="spellEnd"/>
+            <w:r>
+              <w:rPr>
+                <w:rFonts w:asciiTheme="minorHAnsi" w:hAnsiTheme="minorHAnsi" w:cstheme="minorHAnsi"/>
+                <w:sz w:val="22"/>
+                <w:szCs w:val="22"/>
+              </w:rPr>
+              <w:t xml:space="preserve"> real</w:t>
             </w:r>
           </w:p>
         </w:tc>
@@ -2589,6 +2606,7 @@
                 <w:szCs w:val="22"/>
               </w:rPr>
             </w:pPr>
+            <w:proofErr w:type="spellStart"/>
             <w:r>
               <w:rPr>
                 <w:rFonts w:asciiTheme="minorHAnsi" w:hAnsiTheme="minorHAnsi" w:cstheme="minorHAnsi"/>
@@ -2597,6 +2615,7 @@
               </w:rPr>
               <w:t>Responsable</w:t>
             </w:r>
+            <w:proofErr w:type="spellEnd"/>
           </w:p>
         </w:tc>
       </w:tr>
@@ -4172,6 +4191,15 @@
                 <w:lang w:val="es-AR"/>
               </w:rPr>
             </w:pPr>
+            <w:r>
+              <w:rPr>
+                <w:rFonts w:asciiTheme="minorHAnsi" w:hAnsiTheme="minorHAnsi" w:cstheme="minorHAnsi"/>
+                <w:sz w:val="22"/>
+                <w:szCs w:val="22"/>
+                <w:lang w:val="es-AR"/>
+              </w:rPr>
+              <w:t>-</w:t>
+            </w:r>
           </w:p>
         </w:tc>
         <w:tc>
@@ -4328,6 +4356,15 @@
                 <w:lang w:val="es-AR"/>
               </w:rPr>
             </w:pPr>
+            <w:r>
+              <w:rPr>
+                <w:rFonts w:asciiTheme="minorHAnsi" w:hAnsiTheme="minorHAnsi" w:cstheme="minorHAnsi"/>
+                <w:sz w:val="22"/>
+                <w:szCs w:val="22"/>
+                <w:lang w:val="es-AR"/>
+              </w:rPr>
+              <w:t>-</w:t>
+            </w:r>
           </w:p>
         </w:tc>
         <w:tc>
@@ -7272,6 +7309,7 @@
                 <w:lang w:val="es-AR"/>
               </w:rPr>
             </w:pPr>
+            <w:proofErr w:type="spellStart"/>
             <w:r>
               <w:rPr>
                 <w:rFonts w:asciiTheme="minorHAnsi" w:hAnsiTheme="minorHAnsi" w:cstheme="minorHAnsi"/>
@@ -7282,6 +7320,7 @@
               </w:rPr>
               <w:t>Observaciones</w:t>
             </w:r>
+            <w:proofErr w:type="spellEnd"/>
           </w:p>
         </w:tc>
       </w:tr>
@@ -7351,7 +7390,27 @@
                 <w:szCs w:val="22"/>
                 <w:lang w:val="es-AR"/>
               </w:rPr>
-              <w:t>HC: Hernandez Cintia</w:t>
+              <w:t xml:space="preserve">HC: </w:t>
+            </w:r>
+            <w:proofErr w:type="spellStart"/>
+            <w:r>
+              <w:rPr>
+                <w:rFonts w:asciiTheme="minorHAnsi" w:hAnsiTheme="minorHAnsi" w:cstheme="minorHAnsi"/>
+                <w:sz w:val="22"/>
+                <w:szCs w:val="22"/>
+                <w:lang w:val="es-AR"/>
+              </w:rPr>
+              <w:t>Hernandez</w:t>
+            </w:r>
+            <w:proofErr w:type="spellEnd"/>
+            <w:r>
+              <w:rPr>
+                <w:rFonts w:asciiTheme="minorHAnsi" w:hAnsiTheme="minorHAnsi" w:cstheme="minorHAnsi"/>
+                <w:sz w:val="22"/>
+                <w:szCs w:val="22"/>
+                <w:lang w:val="es-AR"/>
+              </w:rPr>
+              <w:t xml:space="preserve"> Cintia</w:t>
             </w:r>
             <w:r>
               <w:rPr>
@@ -7558,13 +7617,7 @@
         <w:t>CU9</w:t>
       </w:r>
       <w:r>
-        <w:t xml:space="preserve"> y </w:t>
-      </w:r>
-      <w:r>
-        <w:t>CU12</w:t>
-      </w:r>
-      <w:r>
-        <w:t>, y se completara el CU8 que se empezó a implementar en la fase C2</w:t>
+        <w:t xml:space="preserve"> y CU12, y se completara el CU8 que se empezó a implementar en la fase C2</w:t>
       </w:r>
       <w:r>
         <w:t>.</w:t>
@@ -8282,7 +8335,15 @@
           <w:spacing w:before="0"/>
         </w:pPr>
         <w:r>
-          <w:t>Agustín Collareda, Cintia Hernandez, Hugo Frey</w:t>
+          <w:t xml:space="preserve">Agustín Collareda, Cintia </w:t>
+        </w:r>
+        <w:proofErr w:type="spellStart"/>
+        <w:r>
+          <w:t>Hernandez</w:t>
+        </w:r>
+        <w:proofErr w:type="spellEnd"/>
+        <w:r>
+          <w:t>, Hugo Frey</w:t>
         </w:r>
       </w:p>
     </w:sdtContent>

</xml_diff>

<commit_message>
Doc: actualización de fechas en plan de iteración
</commit_message>
<xml_diff>
--- a/3. Etapa de construcción/Iteración 3/Plan de iteración/Plan de Iteración C3_Vesta Risk Manager_T-Code.docx
+++ b/3. Etapa de construcción/Iteración 3/Plan de iteración/Plan de Iteración C3_Vesta Risk Manager_T-Code.docx
@@ -580,11 +580,7 @@
                 <w:t xml:space="preserve">Agustín Collareda, </w:t>
               </w:r>
               <w:r>
-                <w:t xml:space="preserve">Cintia </w:t>
-              </w:r>
-              <w:proofErr w:type="spellStart"/>
-              <w:r>
-                <w:t>Hern</w:t>
+                <w:t>Cintia Hern</w:t>
               </w:r>
               <w:r>
                 <w:t>a</w:t>
@@ -592,7 +588,6 @@
               <w:r>
                 <w:t>ndez</w:t>
               </w:r>
-              <w:proofErr w:type="spellEnd"/>
               <w:r>
                 <w:t>, Hugo Frey</w:t>
               </w:r>
@@ -2739,6 +2734,16 @@
                 <w:lang w:val="es-AR"/>
               </w:rPr>
             </w:pPr>
+            <w:r>
+              <w:rPr>
+                <w:rFonts w:asciiTheme="minorHAnsi" w:hAnsiTheme="minorHAnsi" w:cstheme="minorHAnsi"/>
+                <w:color w:val="FF0000"/>
+                <w:sz w:val="22"/>
+                <w:szCs w:val="22"/>
+                <w:lang w:val="es-AR"/>
+              </w:rPr>
+              <w:t>9/11</w:t>
+            </w:r>
           </w:p>
         </w:tc>
         <w:tc>
@@ -2755,6 +2760,16 @@
                 <w:lang w:val="es-AR"/>
               </w:rPr>
             </w:pPr>
+            <w:r>
+              <w:rPr>
+                <w:rFonts w:asciiTheme="minorHAnsi" w:hAnsiTheme="minorHAnsi" w:cstheme="minorHAnsi"/>
+                <w:color w:val="FF0000"/>
+                <w:sz w:val="22"/>
+                <w:szCs w:val="22"/>
+                <w:lang w:val="es-AR"/>
+              </w:rPr>
+              <w:t>10/11</w:t>
+            </w:r>
           </w:p>
         </w:tc>
         <w:tc>
@@ -2880,6 +2895,16 @@
                 <w:lang w:val="es-AR"/>
               </w:rPr>
             </w:pPr>
+            <w:r>
+              <w:rPr>
+                <w:rFonts w:asciiTheme="minorHAnsi" w:hAnsiTheme="minorHAnsi" w:cstheme="minorHAnsi"/>
+                <w:color w:val="FF0000"/>
+                <w:sz w:val="22"/>
+                <w:szCs w:val="22"/>
+                <w:lang w:val="es-AR"/>
+              </w:rPr>
+              <w:t>9/11</w:t>
+            </w:r>
           </w:p>
         </w:tc>
         <w:tc>
@@ -2896,6 +2921,16 @@
                 <w:lang w:val="es-AR"/>
               </w:rPr>
             </w:pPr>
+            <w:r>
+              <w:rPr>
+                <w:rFonts w:asciiTheme="minorHAnsi" w:hAnsiTheme="minorHAnsi" w:cstheme="minorHAnsi"/>
+                <w:color w:val="FF0000"/>
+                <w:sz w:val="22"/>
+                <w:szCs w:val="22"/>
+                <w:lang w:val="es-AR"/>
+              </w:rPr>
+              <w:t>10/11</w:t>
+            </w:r>
           </w:p>
         </w:tc>
         <w:tc>
@@ -3021,6 +3056,15 @@
                 <w:lang w:val="es-AR"/>
               </w:rPr>
             </w:pPr>
+            <w:r>
+              <w:rPr>
+                <w:rFonts w:asciiTheme="minorHAnsi" w:hAnsiTheme="minorHAnsi" w:cstheme="minorHAnsi"/>
+                <w:sz w:val="22"/>
+                <w:szCs w:val="22"/>
+                <w:lang w:val="es-AR"/>
+              </w:rPr>
+              <w:t>-</w:t>
+            </w:r>
           </w:p>
         </w:tc>
         <w:tc>
@@ -3060,7 +3104,7 @@
                 <w:szCs w:val="22"/>
                 <w:lang w:val="es-AR"/>
               </w:rPr>
-              <w:t>CA</w:t>
+              <w:t>HC</w:t>
             </w:r>
           </w:p>
         </w:tc>
@@ -4510,6 +4554,15 @@
                 <w:lang w:val="es-AR"/>
               </w:rPr>
             </w:pPr>
+            <w:r>
+              <w:rPr>
+                <w:rFonts w:asciiTheme="minorHAnsi" w:hAnsiTheme="minorHAnsi" w:cstheme="minorHAnsi"/>
+                <w:sz w:val="22"/>
+                <w:szCs w:val="22"/>
+                <w:lang w:val="es-AR"/>
+              </w:rPr>
+              <w:t>-</w:t>
+            </w:r>
           </w:p>
         </w:tc>
         <w:tc>
@@ -4526,6 +4579,16 @@
                 <w:lang w:val="es-AR"/>
               </w:rPr>
             </w:pPr>
+            <w:r>
+              <w:rPr>
+                <w:rFonts w:asciiTheme="minorHAnsi" w:hAnsiTheme="minorHAnsi" w:cstheme="minorHAnsi"/>
+                <w:color w:val="92D050"/>
+                <w:sz w:val="22"/>
+                <w:szCs w:val="22"/>
+                <w:lang w:val="es-AR"/>
+              </w:rPr>
+              <w:t>10/11</w:t>
+            </w:r>
           </w:p>
         </w:tc>
         <w:tc>
@@ -7390,27 +7453,7 @@
                 <w:szCs w:val="22"/>
                 <w:lang w:val="es-AR"/>
               </w:rPr>
-              <w:t xml:space="preserve">HC: </w:t>
-            </w:r>
-            <w:proofErr w:type="spellStart"/>
-            <w:r>
-              <w:rPr>
-                <w:rFonts w:asciiTheme="minorHAnsi" w:hAnsiTheme="minorHAnsi" w:cstheme="minorHAnsi"/>
-                <w:sz w:val="22"/>
-                <w:szCs w:val="22"/>
-                <w:lang w:val="es-AR"/>
-              </w:rPr>
-              <w:t>Hernandez</w:t>
-            </w:r>
-            <w:proofErr w:type="spellEnd"/>
-            <w:r>
-              <w:rPr>
-                <w:rFonts w:asciiTheme="minorHAnsi" w:hAnsiTheme="minorHAnsi" w:cstheme="minorHAnsi"/>
-                <w:sz w:val="22"/>
-                <w:szCs w:val="22"/>
-                <w:lang w:val="es-AR"/>
-              </w:rPr>
-              <w:t xml:space="preserve"> Cintia</w:t>
+              <w:t>HC: Hernandez Cintia</w:t>
             </w:r>
             <w:r>
               <w:rPr>
@@ -8335,15 +8378,7 @@
           <w:spacing w:before="0"/>
         </w:pPr>
         <w:r>
-          <w:t xml:space="preserve">Agustín Collareda, Cintia </w:t>
-        </w:r>
-        <w:proofErr w:type="spellStart"/>
-        <w:r>
-          <w:t>Hernandez</w:t>
-        </w:r>
-        <w:proofErr w:type="spellEnd"/>
-        <w:r>
-          <w:t>, Hugo Frey</w:t>
+          <w:t>Agustín Collareda, Cintia Hernandez, Hugo Frey</w:t>
         </w:r>
       </w:p>
     </w:sdtContent>

</xml_diff>

<commit_message>
Doc: Algunos cambios en las pruebas
</commit_message>
<xml_diff>
--- a/3. Etapa de construcción/Iteración 3/Plan de iteración/Plan de Iteración C3_Vesta Risk Manager_T-Code.docx
+++ b/3. Etapa de construcción/Iteración 3/Plan de iteración/Plan de Iteración C3_Vesta Risk Manager_T-Code.docx
@@ -3056,15 +3056,6 @@
                 <w:lang w:val="es-AR"/>
               </w:rPr>
             </w:pPr>
-            <w:r>
-              <w:rPr>
-                <w:rFonts w:asciiTheme="minorHAnsi" w:hAnsiTheme="minorHAnsi" w:cstheme="minorHAnsi"/>
-                <w:sz w:val="22"/>
-                <w:szCs w:val="22"/>
-                <w:lang w:val="es-AR"/>
-              </w:rPr>
-              <w:t>-</w:t>
-            </w:r>
           </w:p>
         </w:tc>
         <w:tc>
@@ -3104,7 +3095,7 @@
                 <w:szCs w:val="22"/>
                 <w:lang w:val="es-AR"/>
               </w:rPr>
-              <w:t>HC</w:t>
+              <w:t>CA</w:t>
             </w:r>
           </w:p>
         </w:tc>
@@ -3281,7 +3272,29 @@
                 <w:szCs w:val="22"/>
                 <w:lang w:val="es-AR"/>
               </w:rPr>
-              <w:t>Realizar especificación de casos de faltantes</w:t>
+              <w:t>Realizar especificación de casos de</w:t>
+            </w:r>
+            <w:r>
+              <w:rPr>
+                <w:rFonts w:asciiTheme="minorHAnsi" w:hAnsiTheme="minorHAnsi" w:cstheme="minorHAnsi"/>
+                <w:b/>
+                <w:bCs/>
+                <w:sz w:val="22"/>
+                <w:szCs w:val="22"/>
+                <w:lang w:val="es-AR"/>
+              </w:rPr>
+              <w:t xml:space="preserve"> uso</w:t>
+            </w:r>
+            <w:r>
+              <w:rPr>
+                <w:rFonts w:asciiTheme="minorHAnsi" w:hAnsiTheme="minorHAnsi" w:cstheme="minorHAnsi"/>
+                <w:b/>
+                <w:bCs/>
+                <w:sz w:val="22"/>
+                <w:szCs w:val="22"/>
+                <w:lang w:val="es-AR"/>
+              </w:rPr>
+              <w:t xml:space="preserve"> faltantes</w:t>
             </w:r>
           </w:p>
         </w:tc>

</xml_diff>

<commit_message>
Doc: Especificación de CU06
</commit_message>
<xml_diff>
--- a/3. Etapa de construcción/Iteración 3/Plan de iteración/Plan de Iteración C3_Vesta Risk Manager_T-Code.docx
+++ b/3. Etapa de construcción/Iteración 3/Plan de iteración/Plan de Iteración C3_Vesta Risk Manager_T-Code.docx
@@ -3501,11 +3501,22 @@
               <w:jc w:val="center"/>
               <w:rPr>
                 <w:rFonts w:asciiTheme="minorHAnsi" w:hAnsiTheme="minorHAnsi" w:cstheme="minorHAnsi"/>
-                <w:sz w:val="22"/>
-                <w:szCs w:val="22"/>
-                <w:lang w:val="es-AR"/>
-              </w:rPr>
-            </w:pPr>
+                <w:color w:val="C0504D" w:themeColor="accent2"/>
+                <w:sz w:val="22"/>
+                <w:szCs w:val="22"/>
+                <w:lang w:val="es-AR"/>
+              </w:rPr>
+            </w:pPr>
+            <w:r>
+              <w:rPr>
+                <w:rFonts w:asciiTheme="minorHAnsi" w:hAnsiTheme="minorHAnsi" w:cstheme="minorHAnsi"/>
+                <w:color w:val="C0504D" w:themeColor="accent2"/>
+                <w:sz w:val="22"/>
+                <w:szCs w:val="22"/>
+                <w:lang w:val="es-AR"/>
+              </w:rPr>
+              <w:t>11/11</w:t>
+            </w:r>
           </w:p>
         </w:tc>
         <w:tc>
@@ -3517,11 +3528,22 @@
               <w:jc w:val="center"/>
               <w:rPr>
                 <w:rFonts w:asciiTheme="minorHAnsi" w:hAnsiTheme="minorHAnsi" w:cstheme="minorHAnsi"/>
-                <w:sz w:val="22"/>
-                <w:szCs w:val="22"/>
-                <w:lang w:val="es-AR"/>
-              </w:rPr>
-            </w:pPr>
+                <w:color w:val="C0504D" w:themeColor="accent2"/>
+                <w:sz w:val="22"/>
+                <w:szCs w:val="22"/>
+                <w:lang w:val="es-AR"/>
+              </w:rPr>
+            </w:pPr>
+            <w:r>
+              <w:rPr>
+                <w:rFonts w:asciiTheme="minorHAnsi" w:hAnsiTheme="minorHAnsi" w:cstheme="minorHAnsi"/>
+                <w:color w:val="C0504D" w:themeColor="accent2"/>
+                <w:sz w:val="22"/>
+                <w:szCs w:val="22"/>
+                <w:lang w:val="es-AR"/>
+              </w:rPr>
+              <w:t>11/11</w:t>
+            </w:r>
           </w:p>
         </w:tc>
         <w:tc>

</xml_diff>

<commit_message>
Doc: Avances en plan de iteración C3
</commit_message>
<xml_diff>
--- a/3. Etapa de construcción/Iteración 3/Plan de iteración/Plan de Iteración C3_Vesta Risk Manager_T-Code.docx
+++ b/3. Etapa de construcción/Iteración 3/Plan de iteración/Plan de Iteración C3_Vesta Risk Manager_T-Code.docx
@@ -2492,7 +2492,6 @@
                 <w:szCs w:val="22"/>
               </w:rPr>
             </w:pPr>
-            <w:proofErr w:type="spellStart"/>
             <w:r>
               <w:rPr>
                 <w:rFonts w:asciiTheme="minorHAnsi" w:hAnsiTheme="minorHAnsi" w:cstheme="minorHAnsi"/>
@@ -2501,7 +2500,6 @@
               </w:rPr>
               <w:t>Inicio</w:t>
             </w:r>
-            <w:proofErr w:type="spellEnd"/>
           </w:p>
         </w:tc>
         <w:tc>
@@ -2543,23 +2541,13 @@
                 <w:szCs w:val="22"/>
               </w:rPr>
             </w:pPr>
-            <w:proofErr w:type="spellStart"/>
-            <w:r>
-              <w:rPr>
-                <w:rFonts w:asciiTheme="minorHAnsi" w:hAnsiTheme="minorHAnsi" w:cstheme="minorHAnsi"/>
-                <w:sz w:val="22"/>
-                <w:szCs w:val="22"/>
-              </w:rPr>
-              <w:t>Inicio</w:t>
-            </w:r>
-            <w:proofErr w:type="spellEnd"/>
-            <w:r>
-              <w:rPr>
-                <w:rFonts w:asciiTheme="minorHAnsi" w:hAnsiTheme="minorHAnsi" w:cstheme="minorHAnsi"/>
-                <w:sz w:val="22"/>
-                <w:szCs w:val="22"/>
-              </w:rPr>
-              <w:t xml:space="preserve"> real</w:t>
+            <w:r>
+              <w:rPr>
+                <w:rFonts w:asciiTheme="minorHAnsi" w:hAnsiTheme="minorHAnsi" w:cstheme="minorHAnsi"/>
+                <w:sz w:val="22"/>
+                <w:szCs w:val="22"/>
+              </w:rPr>
+              <w:t>Inicio real</w:t>
             </w:r>
           </w:p>
         </w:tc>
@@ -2601,7 +2589,6 @@
                 <w:szCs w:val="22"/>
               </w:rPr>
             </w:pPr>
-            <w:proofErr w:type="spellStart"/>
             <w:r>
               <w:rPr>
                 <w:rFonts w:asciiTheme="minorHAnsi" w:hAnsiTheme="minorHAnsi" w:cstheme="minorHAnsi"/>
@@ -2610,7 +2597,6 @@
               </w:rPr>
               <w:t>Responsable</w:t>
             </w:r>
-            <w:proofErr w:type="spellEnd"/>
           </w:p>
         </w:tc>
       </w:tr>
@@ -3365,6 +3351,16 @@
                 <w:lang w:val="es-AR"/>
               </w:rPr>
             </w:pPr>
+            <w:r>
+              <w:rPr>
+                <w:rFonts w:asciiTheme="minorHAnsi" w:hAnsiTheme="minorHAnsi" w:cstheme="minorHAnsi"/>
+                <w:color w:val="FF0000"/>
+                <w:sz w:val="22"/>
+                <w:szCs w:val="22"/>
+                <w:lang w:val="es-AR"/>
+              </w:rPr>
+              <w:t>11/11</w:t>
+            </w:r>
           </w:p>
         </w:tc>
         <w:tc>
@@ -3382,6 +3378,16 @@
                 <w:lang w:val="es-AR"/>
               </w:rPr>
             </w:pPr>
+            <w:r>
+              <w:rPr>
+                <w:rFonts w:asciiTheme="minorHAnsi" w:hAnsiTheme="minorHAnsi" w:cstheme="minorHAnsi"/>
+                <w:color w:val="FF0000"/>
+                <w:sz w:val="22"/>
+                <w:szCs w:val="22"/>
+                <w:lang w:val="es-AR"/>
+              </w:rPr>
+              <w:t>12/11</w:t>
+            </w:r>
           </w:p>
         </w:tc>
         <w:tc>
@@ -3501,16 +3507,16 @@
               <w:jc w:val="center"/>
               <w:rPr>
                 <w:rFonts w:asciiTheme="minorHAnsi" w:hAnsiTheme="minorHAnsi" w:cstheme="minorHAnsi"/>
-                <w:color w:val="C0504D" w:themeColor="accent2"/>
-                <w:sz w:val="22"/>
-                <w:szCs w:val="22"/>
-                <w:lang w:val="es-AR"/>
-              </w:rPr>
-            </w:pPr>
-            <w:r>
-              <w:rPr>
-                <w:rFonts w:asciiTheme="minorHAnsi" w:hAnsiTheme="minorHAnsi" w:cstheme="minorHAnsi"/>
-                <w:color w:val="C0504D" w:themeColor="accent2"/>
+                <w:color w:val="FF0000"/>
+                <w:sz w:val="22"/>
+                <w:szCs w:val="22"/>
+                <w:lang w:val="es-AR"/>
+              </w:rPr>
+            </w:pPr>
+            <w:r>
+              <w:rPr>
+                <w:rFonts w:asciiTheme="minorHAnsi" w:hAnsiTheme="minorHAnsi" w:cstheme="minorHAnsi"/>
+                <w:color w:val="FF0000"/>
                 <w:sz w:val="22"/>
                 <w:szCs w:val="22"/>
                 <w:lang w:val="es-AR"/>
@@ -3528,16 +3534,16 @@
               <w:jc w:val="center"/>
               <w:rPr>
                 <w:rFonts w:asciiTheme="minorHAnsi" w:hAnsiTheme="minorHAnsi" w:cstheme="minorHAnsi"/>
-                <w:color w:val="C0504D" w:themeColor="accent2"/>
-                <w:sz w:val="22"/>
-                <w:szCs w:val="22"/>
-                <w:lang w:val="es-AR"/>
-              </w:rPr>
-            </w:pPr>
-            <w:r>
-              <w:rPr>
-                <w:rFonts w:asciiTheme="minorHAnsi" w:hAnsiTheme="minorHAnsi" w:cstheme="minorHAnsi"/>
-                <w:color w:val="C0504D" w:themeColor="accent2"/>
+                <w:color w:val="FF0000"/>
+                <w:sz w:val="22"/>
+                <w:szCs w:val="22"/>
+                <w:lang w:val="es-AR"/>
+              </w:rPr>
+            </w:pPr>
+            <w:r>
+              <w:rPr>
+                <w:rFonts w:asciiTheme="minorHAnsi" w:hAnsiTheme="minorHAnsi" w:cstheme="minorHAnsi"/>
+                <w:color w:val="FF0000"/>
                 <w:sz w:val="22"/>
                 <w:szCs w:val="22"/>
                 <w:lang w:val="es-AR"/>
@@ -3669,6 +3675,16 @@
                 <w:lang w:val="es-AR"/>
               </w:rPr>
             </w:pPr>
+            <w:r>
+              <w:rPr>
+                <w:rFonts w:asciiTheme="minorHAnsi" w:hAnsiTheme="minorHAnsi" w:cstheme="minorHAnsi"/>
+                <w:color w:val="FF0000"/>
+                <w:sz w:val="22"/>
+                <w:szCs w:val="22"/>
+                <w:lang w:val="es-AR"/>
+              </w:rPr>
+              <w:t>11/11</w:t>
+            </w:r>
           </w:p>
         </w:tc>
         <w:tc>
@@ -3685,6 +3701,16 @@
                 <w:lang w:val="es-AR"/>
               </w:rPr>
             </w:pPr>
+            <w:r>
+              <w:rPr>
+                <w:rFonts w:asciiTheme="minorHAnsi" w:hAnsiTheme="minorHAnsi" w:cstheme="minorHAnsi"/>
+                <w:color w:val="FF0000"/>
+                <w:sz w:val="22"/>
+                <w:szCs w:val="22"/>
+                <w:lang w:val="es-AR"/>
+              </w:rPr>
+              <w:t>11/11</w:t>
+            </w:r>
           </w:p>
         </w:tc>
         <w:tc>
@@ -3810,6 +3836,16 @@
                 <w:lang w:val="es-AR"/>
               </w:rPr>
             </w:pPr>
+            <w:r>
+              <w:rPr>
+                <w:rFonts w:asciiTheme="minorHAnsi" w:hAnsiTheme="minorHAnsi" w:cstheme="minorHAnsi"/>
+                <w:color w:val="FF0000"/>
+                <w:sz w:val="22"/>
+                <w:szCs w:val="22"/>
+                <w:lang w:val="es-AR"/>
+              </w:rPr>
+              <w:t>12/11</w:t>
+            </w:r>
           </w:p>
         </w:tc>
         <w:tc>
@@ -3826,6 +3862,16 @@
                 <w:lang w:val="es-AR"/>
               </w:rPr>
             </w:pPr>
+            <w:r>
+              <w:rPr>
+                <w:rFonts w:asciiTheme="minorHAnsi" w:hAnsiTheme="minorHAnsi" w:cstheme="minorHAnsi"/>
+                <w:color w:val="FF0000"/>
+                <w:sz w:val="22"/>
+                <w:szCs w:val="22"/>
+                <w:lang w:val="es-AR"/>
+              </w:rPr>
+              <w:t>12/12</w:t>
+            </w:r>
           </w:p>
         </w:tc>
         <w:tc>
@@ -4295,6 +4341,15 @@
                 <w:lang w:val="es-AR"/>
               </w:rPr>
             </w:pPr>
+            <w:r>
+              <w:rPr>
+                <w:rFonts w:asciiTheme="minorHAnsi" w:hAnsiTheme="minorHAnsi" w:cstheme="minorHAnsi"/>
+                <w:sz w:val="22"/>
+                <w:szCs w:val="22"/>
+                <w:lang w:val="es-AR"/>
+              </w:rPr>
+              <w:t>-</w:t>
+            </w:r>
           </w:p>
         </w:tc>
         <w:tc>
@@ -4460,6 +4515,15 @@
                 <w:lang w:val="es-AR"/>
               </w:rPr>
             </w:pPr>
+            <w:r>
+              <w:rPr>
+                <w:rFonts w:asciiTheme="minorHAnsi" w:hAnsiTheme="minorHAnsi" w:cstheme="minorHAnsi"/>
+                <w:sz w:val="22"/>
+                <w:szCs w:val="22"/>
+                <w:lang w:val="es-AR"/>
+              </w:rPr>
+              <w:t>-</w:t>
+            </w:r>
           </w:p>
         </w:tc>
         <w:tc>
@@ -4748,6 +4812,15 @@
                 <w:lang w:val="es-AR"/>
               </w:rPr>
             </w:pPr>
+            <w:r>
+              <w:rPr>
+                <w:rFonts w:asciiTheme="minorHAnsi" w:hAnsiTheme="minorHAnsi" w:cstheme="minorHAnsi"/>
+                <w:sz w:val="22"/>
+                <w:szCs w:val="22"/>
+                <w:lang w:val="es-AR"/>
+              </w:rPr>
+              <w:t>-</w:t>
+            </w:r>
           </w:p>
         </w:tc>
         <w:tc>
@@ -4764,6 +4837,16 @@
                 <w:lang w:val="es-AR"/>
               </w:rPr>
             </w:pPr>
+            <w:r>
+              <w:rPr>
+                <w:rFonts w:asciiTheme="minorHAnsi" w:hAnsiTheme="minorHAnsi" w:cstheme="minorHAnsi"/>
+                <w:color w:val="92D050"/>
+                <w:sz w:val="22"/>
+                <w:szCs w:val="22"/>
+                <w:lang w:val="es-AR"/>
+              </w:rPr>
+              <w:t>10/11</w:t>
+            </w:r>
           </w:p>
         </w:tc>
         <w:tc>
@@ -4891,6 +4974,15 @@
                 <w:lang w:val="es-AR"/>
               </w:rPr>
             </w:pPr>
+            <w:r>
+              <w:rPr>
+                <w:rFonts w:asciiTheme="minorHAnsi" w:hAnsiTheme="minorHAnsi" w:cstheme="minorHAnsi"/>
+                <w:sz w:val="22"/>
+                <w:szCs w:val="22"/>
+                <w:lang w:val="es-AR"/>
+              </w:rPr>
+              <w:t>-</w:t>
+            </w:r>
           </w:p>
         </w:tc>
         <w:tc>
@@ -4907,6 +4999,15 @@
                 <w:lang w:val="es-AR"/>
               </w:rPr>
             </w:pPr>
+            <w:r>
+              <w:rPr>
+                <w:rFonts w:asciiTheme="minorHAnsi" w:hAnsiTheme="minorHAnsi" w:cstheme="minorHAnsi"/>
+                <w:sz w:val="22"/>
+                <w:szCs w:val="22"/>
+                <w:lang w:val="es-AR"/>
+              </w:rPr>
+              <w:t>-</w:t>
+            </w:r>
           </w:p>
         </w:tc>
         <w:tc>
@@ -5168,11 +5269,22 @@
               <w:jc w:val="center"/>
               <w:rPr>
                 <w:rFonts w:asciiTheme="minorHAnsi" w:hAnsiTheme="minorHAnsi" w:cstheme="minorHAnsi"/>
-                <w:sz w:val="22"/>
-                <w:szCs w:val="22"/>
-                <w:lang w:val="es-AR"/>
-              </w:rPr>
-            </w:pPr>
+                <w:color w:val="FF0000"/>
+                <w:sz w:val="22"/>
+                <w:szCs w:val="22"/>
+                <w:lang w:val="es-AR"/>
+              </w:rPr>
+            </w:pPr>
+            <w:r>
+              <w:rPr>
+                <w:rFonts w:asciiTheme="minorHAnsi" w:hAnsiTheme="minorHAnsi" w:cstheme="minorHAnsi"/>
+                <w:color w:val="FF0000"/>
+                <w:sz w:val="22"/>
+                <w:szCs w:val="22"/>
+                <w:lang w:val="es-AR"/>
+              </w:rPr>
+              <w:t>12/11</w:t>
+            </w:r>
           </w:p>
         </w:tc>
         <w:tc>
@@ -5189,6 +5301,15 @@
                 <w:lang w:val="es-AR"/>
               </w:rPr>
             </w:pPr>
+            <w:r>
+              <w:rPr>
+                <w:rFonts w:asciiTheme="minorHAnsi" w:hAnsiTheme="minorHAnsi" w:cstheme="minorHAnsi"/>
+                <w:sz w:val="22"/>
+                <w:szCs w:val="22"/>
+                <w:lang w:val="es-AR"/>
+              </w:rPr>
+              <w:t>-</w:t>
+            </w:r>
           </w:p>
         </w:tc>
         <w:tc>
@@ -5318,6 +5439,15 @@
                 <w:lang w:val="es-AR"/>
               </w:rPr>
             </w:pPr>
+            <w:r>
+              <w:rPr>
+                <w:rFonts w:asciiTheme="minorHAnsi" w:hAnsiTheme="minorHAnsi" w:cstheme="minorHAnsi"/>
+                <w:sz w:val="22"/>
+                <w:szCs w:val="22"/>
+                <w:lang w:val="es-AR"/>
+              </w:rPr>
+              <w:t>-</w:t>
+            </w:r>
           </w:p>
         </w:tc>
         <w:tc>
@@ -5334,6 +5464,15 @@
                 <w:lang w:val="es-AR"/>
               </w:rPr>
             </w:pPr>
+            <w:r>
+              <w:rPr>
+                <w:rFonts w:asciiTheme="minorHAnsi" w:hAnsiTheme="minorHAnsi" w:cstheme="minorHAnsi"/>
+                <w:sz w:val="22"/>
+                <w:szCs w:val="22"/>
+                <w:lang w:val="es-AR"/>
+              </w:rPr>
+              <w:t>-</w:t>
+            </w:r>
           </w:p>
         </w:tc>
         <w:tc>
@@ -5463,6 +5602,15 @@
                 <w:lang w:val="es-AR"/>
               </w:rPr>
             </w:pPr>
+            <w:r>
+              <w:rPr>
+                <w:rFonts w:asciiTheme="minorHAnsi" w:hAnsiTheme="minorHAnsi" w:cstheme="minorHAnsi"/>
+                <w:sz w:val="22"/>
+                <w:szCs w:val="22"/>
+                <w:lang w:val="es-AR"/>
+              </w:rPr>
+              <w:t>-</w:t>
+            </w:r>
           </w:p>
         </w:tc>
         <w:tc>
@@ -6315,6 +6463,15 @@
                 <w:lang w:val="es-AR"/>
               </w:rPr>
             </w:pPr>
+            <w:r>
+              <w:rPr>
+                <w:rFonts w:asciiTheme="minorHAnsi" w:hAnsiTheme="minorHAnsi" w:cstheme="minorHAnsi"/>
+                <w:sz w:val="22"/>
+                <w:szCs w:val="22"/>
+                <w:lang w:val="es-AR"/>
+              </w:rPr>
+              <w:t>-</w:t>
+            </w:r>
           </w:p>
         </w:tc>
         <w:tc>
@@ -7342,6 +7499,16 @@
                 <w:lang w:val="es-AR"/>
               </w:rPr>
             </w:pPr>
+            <w:r>
+              <w:rPr>
+                <w:rFonts w:asciiTheme="minorHAnsi" w:hAnsiTheme="minorHAnsi" w:cstheme="minorHAnsi"/>
+                <w:color w:val="92D050"/>
+                <w:sz w:val="22"/>
+                <w:szCs w:val="22"/>
+                <w:lang w:val="es-AR"/>
+              </w:rPr>
+              <w:t>13/11</w:t>
+            </w:r>
           </w:p>
         </w:tc>
         <w:tc>
@@ -7407,7 +7574,6 @@
                 <w:lang w:val="es-AR"/>
               </w:rPr>
             </w:pPr>
-            <w:proofErr w:type="spellStart"/>
             <w:r>
               <w:rPr>
                 <w:rFonts w:asciiTheme="minorHAnsi" w:hAnsiTheme="minorHAnsi" w:cstheme="minorHAnsi"/>
@@ -7418,7 +7584,6 @@
               </w:rPr>
               <w:t>Observaciones</w:t>
             </w:r>
-            <w:proofErr w:type="spellEnd"/>
           </w:p>
         </w:tc>
       </w:tr>
@@ -7843,9 +8008,12 @@
         <w:t>Evaluación</w:t>
       </w:r>
       <w:r>
-        <w:t xml:space="preserve"> [Fecha]</w:t>
+        <w:t xml:space="preserve"> </w:t>
       </w:r>
       <w:bookmarkEnd w:id="10"/>
+      <w:r>
+        <w:t>13/11/24</w:t>
+      </w:r>
     </w:p>
     <w:p>
       <w:r>

</xml_diff>

<commit_message>
Doc: saque un texto que no quedaba prolijo en el plan de iteracion C3
</commit_message>
<xml_diff>
--- a/3. Etapa de construcción/Iteración 3/Plan de iteración/Plan de Iteración C3_Vesta Risk Manager_T-Code.docx
+++ b/3. Etapa de construcción/Iteración 3/Plan de iteración/Plan de Iteración C3_Vesta Risk Manager_T-Code.docx
@@ -580,11 +580,7 @@
                 <w:t xml:space="preserve">Agustín Collareda, </w:t>
               </w:r>
               <w:r>
-                <w:t xml:space="preserve">Cintia </w:t>
-              </w:r>
-              <w:proofErr w:type="spellStart"/>
-              <w:r>
-                <w:t>Hern</w:t>
+                <w:t>Cintia Hern</w:t>
               </w:r>
               <w:r>
                 <w:t>a</w:t>
@@ -592,7 +588,6 @@
               <w:r>
                 <w:t>ndez</w:t>
               </w:r>
-              <w:proofErr w:type="spellEnd"/>
               <w:r>
                 <w:t>, Hugo Frey</w:t>
               </w:r>
@@ -2497,7 +2492,6 @@
                 <w:szCs w:val="22"/>
               </w:rPr>
             </w:pPr>
-            <w:proofErr w:type="spellStart"/>
             <w:r>
               <w:rPr>
                 <w:rFonts w:asciiTheme="minorHAnsi" w:hAnsiTheme="minorHAnsi" w:cstheme="minorHAnsi"/>
@@ -2506,7 +2500,6 @@
               </w:rPr>
               <w:t>Inicio</w:t>
             </w:r>
-            <w:proofErr w:type="spellEnd"/>
           </w:p>
         </w:tc>
         <w:tc>
@@ -2548,23 +2541,13 @@
                 <w:szCs w:val="22"/>
               </w:rPr>
             </w:pPr>
-            <w:proofErr w:type="spellStart"/>
-            <w:r>
-              <w:rPr>
-                <w:rFonts w:asciiTheme="minorHAnsi" w:hAnsiTheme="minorHAnsi" w:cstheme="minorHAnsi"/>
-                <w:sz w:val="22"/>
-                <w:szCs w:val="22"/>
-              </w:rPr>
-              <w:t>Inicio</w:t>
-            </w:r>
-            <w:proofErr w:type="spellEnd"/>
-            <w:r>
-              <w:rPr>
-                <w:rFonts w:asciiTheme="minorHAnsi" w:hAnsiTheme="minorHAnsi" w:cstheme="minorHAnsi"/>
-                <w:sz w:val="22"/>
-                <w:szCs w:val="22"/>
-              </w:rPr>
-              <w:t xml:space="preserve"> real</w:t>
+            <w:r>
+              <w:rPr>
+                <w:rFonts w:asciiTheme="minorHAnsi" w:hAnsiTheme="minorHAnsi" w:cstheme="minorHAnsi"/>
+                <w:sz w:val="22"/>
+                <w:szCs w:val="22"/>
+              </w:rPr>
+              <w:t>Inicio real</w:t>
             </w:r>
           </w:p>
         </w:tc>
@@ -2606,7 +2589,6 @@
                 <w:szCs w:val="22"/>
               </w:rPr>
             </w:pPr>
-            <w:proofErr w:type="spellStart"/>
             <w:r>
               <w:rPr>
                 <w:rFonts w:asciiTheme="minorHAnsi" w:hAnsiTheme="minorHAnsi" w:cstheme="minorHAnsi"/>
@@ -2615,7 +2597,6 @@
               </w:rPr>
               <w:t>Responsable</w:t>
             </w:r>
-            <w:proofErr w:type="spellEnd"/>
           </w:p>
         </w:tc>
       </w:tr>
@@ -5806,6 +5787,15 @@
                 <w:lang w:val="es-AR"/>
               </w:rPr>
             </w:pPr>
+            <w:r>
+              <w:rPr>
+                <w:rFonts w:asciiTheme="minorHAnsi" w:hAnsiTheme="minorHAnsi" w:cstheme="minorHAnsi"/>
+                <w:sz w:val="22"/>
+                <w:szCs w:val="22"/>
+                <w:lang w:val="es-AR"/>
+              </w:rPr>
+              <w:t>-</w:t>
+            </w:r>
           </w:p>
         </w:tc>
         <w:tc>
@@ -5822,6 +5812,15 @@
                 <w:lang w:val="es-AR"/>
               </w:rPr>
             </w:pPr>
+            <w:r>
+              <w:rPr>
+                <w:rFonts w:asciiTheme="minorHAnsi" w:hAnsiTheme="minorHAnsi" w:cstheme="minorHAnsi"/>
+                <w:sz w:val="22"/>
+                <w:szCs w:val="22"/>
+                <w:lang w:val="es-AR"/>
+              </w:rPr>
+              <w:t>-</w:t>
+            </w:r>
           </w:p>
         </w:tc>
         <w:tc>
@@ -5948,6 +5947,16 @@
                 <w:lang w:val="es-AR"/>
               </w:rPr>
             </w:pPr>
+            <w:r>
+              <w:rPr>
+                <w:rFonts w:asciiTheme="minorHAnsi" w:hAnsiTheme="minorHAnsi" w:cstheme="minorHAnsi"/>
+                <w:color w:val="FF0000"/>
+                <w:sz w:val="22"/>
+                <w:szCs w:val="22"/>
+                <w:lang w:val="es-AR"/>
+              </w:rPr>
+              <w:t>14/11</w:t>
+            </w:r>
           </w:p>
         </w:tc>
         <w:tc>
@@ -5964,6 +5973,15 @@
                 <w:lang w:val="es-AR"/>
               </w:rPr>
             </w:pPr>
+            <w:r>
+              <w:rPr>
+                <w:rFonts w:asciiTheme="minorHAnsi" w:hAnsiTheme="minorHAnsi" w:cstheme="minorHAnsi"/>
+                <w:sz w:val="22"/>
+                <w:szCs w:val="22"/>
+                <w:lang w:val="es-AR"/>
+              </w:rPr>
+              <w:t>-</w:t>
+            </w:r>
           </w:p>
         </w:tc>
         <w:tc>
@@ -7665,7 +7683,6 @@
                 <w:lang w:val="es-AR"/>
               </w:rPr>
             </w:pPr>
-            <w:proofErr w:type="spellStart"/>
             <w:r>
               <w:rPr>
                 <w:rFonts w:asciiTheme="minorHAnsi" w:hAnsiTheme="minorHAnsi" w:cstheme="minorHAnsi"/>
@@ -7676,7 +7693,6 @@
               </w:rPr>
               <w:t>Observaciones</w:t>
             </w:r>
-            <w:proofErr w:type="spellEnd"/>
           </w:p>
         </w:tc>
       </w:tr>
@@ -7746,27 +7762,7 @@
                 <w:szCs w:val="22"/>
                 <w:lang w:val="es-AR"/>
               </w:rPr>
-              <w:t xml:space="preserve">HC: </w:t>
-            </w:r>
-            <w:proofErr w:type="spellStart"/>
-            <w:r>
-              <w:rPr>
-                <w:rFonts w:asciiTheme="minorHAnsi" w:hAnsiTheme="minorHAnsi" w:cstheme="minorHAnsi"/>
-                <w:sz w:val="22"/>
-                <w:szCs w:val="22"/>
-                <w:lang w:val="es-AR"/>
-              </w:rPr>
-              <w:t>Hernandez</w:t>
-            </w:r>
-            <w:proofErr w:type="spellEnd"/>
-            <w:r>
-              <w:rPr>
-                <w:rFonts w:asciiTheme="minorHAnsi" w:hAnsiTheme="minorHAnsi" w:cstheme="minorHAnsi"/>
-                <w:sz w:val="22"/>
-                <w:szCs w:val="22"/>
-                <w:lang w:val="es-AR"/>
-              </w:rPr>
-              <w:t xml:space="preserve"> Cintia</w:t>
+              <w:t>HC: Hernandez Cintia</w:t>
             </w:r>
             <w:r>
               <w:rPr>
@@ -8135,12 +8131,6 @@
       </w:r>
     </w:p>
     <w:p>
-      <w:r>
-        <w:t>Esta sección será completada al final de la iteración.</w:t>
-      </w:r>
-    </w:p>
-    <w:p/>
-    <w:p>
       <w:pPr>
         <w:pStyle w:val="PSI-Ttulo2"/>
       </w:pPr>
@@ -8246,10 +8236,7 @@
         </w:numPr>
       </w:pPr>
       <w:r>
-        <w:t xml:space="preserve">Especificación de los casos de uso </w:t>
-      </w:r>
-      <w:r>
-        <w:t>6, 10 y 11.</w:t>
+        <w:t>Especificación de los casos de uso 6, 10 y 11.</w:t>
       </w:r>
     </w:p>
     <w:p>
@@ -8261,16 +8248,7 @@
         </w:numPr>
       </w:pPr>
       <w:r>
-        <w:t>Implementación de la tercera tanda de casos de uso</w:t>
-      </w:r>
-      <w:r>
-        <w:t xml:space="preserve"> (CU5, CU9 y </w:t>
-      </w:r>
-      <w:r>
-        <w:t>CU12</w:t>
-      </w:r>
-      <w:r>
-        <w:t>)</w:t>
+        <w:t>Implementación de la tercera tanda de casos de uso (CU5, CU9 y CU12)</w:t>
       </w:r>
     </w:p>
     <w:p>
@@ -8316,7 +8294,6 @@
       </w:pPr>
       <w:bookmarkStart w:id="14" w:name="_Toc181296778"/>
       <w:r>
-        <w:lastRenderedPageBreak/>
         <w:t>Conclusión</w:t>
       </w:r>
       <w:bookmarkEnd w:id="14"/>
@@ -8327,7 +8304,11 @@
       </w:pPr>
       <w:bookmarkStart w:id="15" w:name="_Toc238197620"/>
       <w:r>
-        <w:t>Finalizada la tercera iteración de la fase de construcción del sistema, se lograron cumplir todos los objetivos definidos y se entregaron todos los productos planificados para esta etapa con leves discrepancias entre las fechas planificadas y las fechas reales, las cuales no supusieron un problema.</w:t>
+        <w:t xml:space="preserve">Finalizada la tercera iteración de la fase de construcción del sistema, se lograron cumplir todos los objetivos definidos y se entregaron todos los productos planificados para esta etapa con </w:t>
+      </w:r>
+      <w:r>
+        <w:lastRenderedPageBreak/>
+        <w:t>leves discrepancias entre las fechas planificadas y las fechas reales, las cuales no supusieron un problema.</w:t>
       </w:r>
     </w:p>
     <w:p>
@@ -8831,15 +8812,7 @@
           <w:spacing w:before="0"/>
         </w:pPr>
         <w:r>
-          <w:t xml:space="preserve">Agustín Collareda, Cintia </w:t>
-        </w:r>
-        <w:proofErr w:type="spellStart"/>
-        <w:r>
-          <w:t>Hernandez</w:t>
-        </w:r>
-        <w:proofErr w:type="spellEnd"/>
-        <w:r>
-          <w:t>, Hugo Frey</w:t>
+          <w:t>Agustín Collareda, Cintia Hernandez, Hugo Frey</w:t>
         </w:r>
       </w:p>
     </w:sdtContent>

</xml_diff>

<commit_message>
Doc: Plan de iteración C3 terminado
</commit_message>
<xml_diff>
--- a/3. Etapa de construcción/Iteración 3/Plan de iteración/Plan de Iteración C3_Vesta Risk Manager_T-Code.docx
+++ b/3. Etapa de construcción/Iteración 3/Plan de iteración/Plan de Iteración C3_Vesta Risk Manager_T-Code.docx
@@ -1011,7 +1011,7 @@
           <w:r>
             <w:fldChar w:fldCharType="separate"/>
           </w:r>
-          <w:hyperlink w:anchor="_Toc181296765" w:history="1">
+          <w:hyperlink w:anchor="_Toc182575518" w:history="1">
             <w:r>
               <w:rPr>
                 <w:rStyle w:val="Hipervnculo"/>
@@ -1038,7 +1038,7 @@
                 <w:noProof/>
                 <w:webHidden/>
               </w:rPr>
-              <w:instrText xml:space="preserve"> PAGEREF _Toc181296765 \h </w:instrText>
+              <w:instrText xml:space="preserve"> PAGEREF _Toc182575518 \h </w:instrText>
             </w:r>
             <w:r>
               <w:rPr>
@@ -1084,7 +1084,7 @@
               <w14:ligatures w14:val="standardContextual"/>
             </w:rPr>
           </w:pPr>
-          <w:hyperlink w:anchor="_Toc181296766" w:history="1">
+          <w:hyperlink w:anchor="_Toc182575519" w:history="1">
             <w:r>
               <w:rPr>
                 <w:rStyle w:val="Hipervnculo"/>
@@ -1111,7 +1111,7 @@
                 <w:noProof/>
                 <w:webHidden/>
               </w:rPr>
-              <w:instrText xml:space="preserve"> PAGEREF _Toc181296766 \h </w:instrText>
+              <w:instrText xml:space="preserve"> PAGEREF _Toc182575519 \h </w:instrText>
             </w:r>
             <w:r>
               <w:rPr>
@@ -1157,7 +1157,7 @@
               <w14:ligatures w14:val="standardContextual"/>
             </w:rPr>
           </w:pPr>
-          <w:hyperlink w:anchor="_Toc181296767" w:history="1">
+          <w:hyperlink w:anchor="_Toc182575520" w:history="1">
             <w:r>
               <w:rPr>
                 <w:rStyle w:val="Hipervnculo"/>
@@ -1184,7 +1184,7 @@
                 <w:noProof/>
                 <w:webHidden/>
               </w:rPr>
-              <w:instrText xml:space="preserve"> PAGEREF _Toc181296767 \h </w:instrText>
+              <w:instrText xml:space="preserve"> PAGEREF _Toc182575520 \h </w:instrText>
             </w:r>
             <w:r>
               <w:rPr>
@@ -1230,7 +1230,7 @@
               <w14:ligatures w14:val="standardContextual"/>
             </w:rPr>
           </w:pPr>
-          <w:hyperlink w:anchor="_Toc181296768" w:history="1">
+          <w:hyperlink w:anchor="_Toc182575521" w:history="1">
             <w:r>
               <w:rPr>
                 <w:rStyle w:val="Hipervnculo"/>
@@ -1257,7 +1257,7 @@
                 <w:noProof/>
                 <w:webHidden/>
               </w:rPr>
-              <w:instrText xml:space="preserve"> PAGEREF _Toc181296768 \h </w:instrText>
+              <w:instrText xml:space="preserve"> PAGEREF _Toc182575521 \h </w:instrText>
             </w:r>
             <w:r>
               <w:rPr>
@@ -1303,7 +1303,7 @@
               <w14:ligatures w14:val="standardContextual"/>
             </w:rPr>
           </w:pPr>
-          <w:hyperlink w:anchor="_Toc181296769" w:history="1">
+          <w:hyperlink w:anchor="_Toc182575522" w:history="1">
             <w:r>
               <w:rPr>
                 <w:rStyle w:val="Hipervnculo"/>
@@ -1330,7 +1330,7 @@
                 <w:noProof/>
                 <w:webHidden/>
               </w:rPr>
-              <w:instrText xml:space="preserve"> PAGEREF _Toc181296769 \h </w:instrText>
+              <w:instrText xml:space="preserve"> PAGEREF _Toc182575522 \h </w:instrText>
             </w:r>
             <w:r>
               <w:rPr>
@@ -1376,7 +1376,7 @@
               <w14:ligatures w14:val="standardContextual"/>
             </w:rPr>
           </w:pPr>
-          <w:hyperlink w:anchor="_Toc181296770" w:history="1">
+          <w:hyperlink w:anchor="_Toc182575523" w:history="1">
             <w:r>
               <w:rPr>
                 <w:rStyle w:val="Hipervnculo"/>
@@ -1403,7 +1403,7 @@
                 <w:noProof/>
                 <w:webHidden/>
               </w:rPr>
-              <w:instrText xml:space="preserve"> PAGEREF _Toc181296770 \h </w:instrText>
+              <w:instrText xml:space="preserve"> PAGEREF _Toc182575523 \h </w:instrText>
             </w:r>
             <w:r>
               <w:rPr>
@@ -1449,7 +1449,7 @@
               <w14:ligatures w14:val="standardContextual"/>
             </w:rPr>
           </w:pPr>
-          <w:hyperlink w:anchor="_Toc181296771" w:history="1">
+          <w:hyperlink w:anchor="_Toc182575524" w:history="1">
             <w:r>
               <w:rPr>
                 <w:rStyle w:val="Hipervnculo"/>
@@ -1476,7 +1476,7 @@
                 <w:noProof/>
                 <w:webHidden/>
               </w:rPr>
-              <w:instrText xml:space="preserve"> PAGEREF _Toc181296771 \h </w:instrText>
+              <w:instrText xml:space="preserve"> PAGEREF _Toc182575524 \h </w:instrText>
             </w:r>
             <w:r>
               <w:rPr>
@@ -1522,7 +1522,7 @@
               <w14:ligatures w14:val="standardContextual"/>
             </w:rPr>
           </w:pPr>
-          <w:hyperlink w:anchor="_Toc181296772" w:history="1">
+          <w:hyperlink w:anchor="_Toc182575525" w:history="1">
             <w:r>
               <w:rPr>
                 <w:rStyle w:val="Hipervnculo"/>
@@ -1550,7 +1550,7 @@
                 <w:noProof/>
                 <w:webHidden/>
               </w:rPr>
-              <w:instrText xml:space="preserve"> PAGEREF _Toc181296772 \h </w:instrText>
+              <w:instrText xml:space="preserve"> PAGEREF _Toc182575525 \h </w:instrText>
             </w:r>
             <w:r>
               <w:rPr>
@@ -1570,7 +1570,7 @@
                 <w:noProof/>
                 <w:webHidden/>
               </w:rPr>
-              <w:t>7</w:t>
+              <w:t>6</w:t>
             </w:r>
             <w:r>
               <w:rPr>
@@ -1596,7 +1596,7 @@
               <w14:ligatures w14:val="standardContextual"/>
             </w:rPr>
           </w:pPr>
-          <w:hyperlink w:anchor="_Toc181296773" w:history="1">
+          <w:hyperlink w:anchor="_Toc182575526" w:history="1">
             <w:r>
               <w:rPr>
                 <w:rStyle w:val="Hipervnculo"/>
@@ -1623,7 +1623,7 @@
                 <w:noProof/>
                 <w:webHidden/>
               </w:rPr>
-              <w:instrText xml:space="preserve"> PAGEREF _Toc181296773 \h </w:instrText>
+              <w:instrText xml:space="preserve"> PAGEREF _Toc182575526 \h </w:instrText>
             </w:r>
             <w:r>
               <w:rPr>
@@ -1643,7 +1643,7 @@
                 <w:noProof/>
                 <w:webHidden/>
               </w:rPr>
-              <w:t>7</w:t>
+              <w:t>6</w:t>
             </w:r>
             <w:r>
               <w:rPr>
@@ -1669,13 +1669,13 @@
               <w14:ligatures w14:val="standardContextual"/>
             </w:rPr>
           </w:pPr>
-          <w:hyperlink w:anchor="_Toc181296774" w:history="1">
+          <w:hyperlink w:anchor="_Toc182575527" w:history="1">
             <w:r>
               <w:rPr>
                 <w:rStyle w:val="Hipervnculo"/>
                 <w:noProof/>
               </w:rPr>
-              <w:t>Evaluación [Fecha]</w:t>
+              <w:t>Evaluación 15/11/24</w:t>
             </w:r>
             <w:r>
               <w:rPr>
@@ -1696,7 +1696,7 @@
                 <w:noProof/>
                 <w:webHidden/>
               </w:rPr>
-              <w:instrText xml:space="preserve"> PAGEREF _Toc181296774 \h </w:instrText>
+              <w:instrText xml:space="preserve"> PAGEREF _Toc182575527 \h </w:instrText>
             </w:r>
             <w:r>
               <w:rPr>
@@ -1742,7 +1742,7 @@
               <w14:ligatures w14:val="standardContextual"/>
             </w:rPr>
           </w:pPr>
-          <w:hyperlink w:anchor="_Toc181296775" w:history="1">
+          <w:hyperlink w:anchor="_Toc182575528" w:history="1">
             <w:r>
               <w:rPr>
                 <w:rStyle w:val="Hipervnculo"/>
@@ -1769,7 +1769,7 @@
                 <w:noProof/>
                 <w:webHidden/>
               </w:rPr>
-              <w:instrText xml:space="preserve"> PAGEREF _Toc181296775 \h </w:instrText>
+              <w:instrText xml:space="preserve"> PAGEREF _Toc182575528 \h </w:instrText>
             </w:r>
             <w:r>
               <w:rPr>
@@ -1815,7 +1815,7 @@
               <w14:ligatures w14:val="standardContextual"/>
             </w:rPr>
           </w:pPr>
-          <w:hyperlink w:anchor="_Toc181296776" w:history="1">
+          <w:hyperlink w:anchor="_Toc182575529" w:history="1">
             <w:r>
               <w:rPr>
                 <w:rStyle w:val="Hipervnculo"/>
@@ -1842,7 +1842,7 @@
                 <w:noProof/>
                 <w:webHidden/>
               </w:rPr>
-              <w:instrText xml:space="preserve"> PAGEREF _Toc181296776 \h </w:instrText>
+              <w:instrText xml:space="preserve"> PAGEREF _Toc182575529 \h </w:instrText>
             </w:r>
             <w:r>
               <w:rPr>
@@ -1888,7 +1888,7 @@
               <w14:ligatures w14:val="standardContextual"/>
             </w:rPr>
           </w:pPr>
-          <w:hyperlink w:anchor="_Toc181296777" w:history="1">
+          <w:hyperlink w:anchor="_Toc182575530" w:history="1">
             <w:r>
               <w:rPr>
                 <w:rStyle w:val="Hipervnculo"/>
@@ -1915,7 +1915,7 @@
                 <w:noProof/>
                 <w:webHidden/>
               </w:rPr>
-              <w:instrText xml:space="preserve"> PAGEREF _Toc181296777 \h </w:instrText>
+              <w:instrText xml:space="preserve"> PAGEREF _Toc182575530 \h </w:instrText>
             </w:r>
             <w:r>
               <w:rPr>
@@ -1935,7 +1935,7 @@
                 <w:noProof/>
                 <w:webHidden/>
               </w:rPr>
-              <w:t>8</w:t>
+              <w:t>7</w:t>
             </w:r>
             <w:r>
               <w:rPr>
@@ -1961,7 +1961,7 @@
               <w14:ligatures w14:val="standardContextual"/>
             </w:rPr>
           </w:pPr>
-          <w:hyperlink w:anchor="_Toc181296778" w:history="1">
+          <w:hyperlink w:anchor="_Toc182575531" w:history="1">
             <w:r>
               <w:rPr>
                 <w:rStyle w:val="Hipervnculo"/>
@@ -1988,7 +1988,7 @@
                 <w:noProof/>
                 <w:webHidden/>
               </w:rPr>
-              <w:instrText xml:space="preserve"> PAGEREF _Toc181296778 \h </w:instrText>
+              <w:instrText xml:space="preserve"> PAGEREF _Toc182575531 \h </w:instrText>
             </w:r>
             <w:r>
               <w:rPr>
@@ -2008,7 +2008,7 @@
                 <w:noProof/>
                 <w:webHidden/>
               </w:rPr>
-              <w:t>8</w:t>
+              <w:t>7</w:t>
             </w:r>
             <w:r>
               <w:rPr>
@@ -2034,7 +2034,7 @@
               <w14:ligatures w14:val="standardContextual"/>
             </w:rPr>
           </w:pPr>
-          <w:hyperlink w:anchor="_Toc181296779" w:history="1">
+          <w:hyperlink w:anchor="_Toc182575532" w:history="1">
             <w:r>
               <w:rPr>
                 <w:rStyle w:val="Hipervnculo"/>
@@ -2061,7 +2061,7 @@
                 <w:noProof/>
                 <w:webHidden/>
               </w:rPr>
-              <w:instrText xml:space="preserve"> PAGEREF _Toc181296779 \h </w:instrText>
+              <w:instrText xml:space="preserve"> PAGEREF _Toc182575532 \h </w:instrText>
             </w:r>
             <w:r>
               <w:rPr>
@@ -2139,7 +2139,7 @@
       <w:pPr>
         <w:pStyle w:val="PSI-Ttulo1"/>
       </w:pPr>
-      <w:bookmarkStart w:id="0" w:name="_Toc181296765"/>
+      <w:bookmarkStart w:id="0" w:name="_Toc182575518"/>
       <w:r>
         <w:t>Introducción</w:t>
       </w:r>
@@ -2166,7 +2166,7 @@
       <w:pPr>
         <w:pStyle w:val="PSI-Ttulo2"/>
       </w:pPr>
-      <w:bookmarkStart w:id="1" w:name="_Toc181296766"/>
+      <w:bookmarkStart w:id="1" w:name="_Toc182575519"/>
       <w:r>
         <w:t>Propósito</w:t>
       </w:r>
@@ -2196,7 +2196,7 @@
       <w:pPr>
         <w:pStyle w:val="PSI-Ttulo2"/>
       </w:pPr>
-      <w:bookmarkStart w:id="2" w:name="_Toc181296767"/>
+      <w:bookmarkStart w:id="2" w:name="_Toc182575520"/>
       <w:r>
         <w:t>Referencias</w:t>
       </w:r>
@@ -2260,7 +2260,7 @@
       <w:pPr>
         <w:pStyle w:val="PSI-Ttulo1"/>
       </w:pPr>
-      <w:bookmarkStart w:id="3" w:name="_Toc181296768"/>
+      <w:bookmarkStart w:id="3" w:name="_Toc182575521"/>
       <w:r>
         <w:t>Objetivos</w:t>
       </w:r>
@@ -2270,7 +2270,7 @@
       <w:pPr>
         <w:pStyle w:val="PSI-Ttulo2"/>
       </w:pPr>
-      <w:bookmarkStart w:id="4" w:name="_Toc181296769"/>
+      <w:bookmarkStart w:id="4" w:name="_Toc182575522"/>
       <w:r>
         <w:t>Criterios de Evaluación</w:t>
       </w:r>
@@ -2344,7 +2344,7 @@
       <w:pPr>
         <w:pStyle w:val="PSI-Ttulo2"/>
       </w:pPr>
-      <w:bookmarkStart w:id="5" w:name="_Toc181296770"/>
+      <w:bookmarkStart w:id="5" w:name="_Toc182575523"/>
       <w:r>
         <w:t>Elementos de la Línea Base</w:t>
       </w:r>
@@ -2426,7 +2426,7 @@
       <w:pPr>
         <w:pStyle w:val="PSI-Ttulo1"/>
       </w:pPr>
-      <w:bookmarkStart w:id="6" w:name="_Toc181296771"/>
+      <w:bookmarkStart w:id="6" w:name="_Toc182575524"/>
       <w:r>
         <w:t>Planificación</w:t>
       </w:r>
@@ -6644,21 +6644,19 @@
             <w:pPr>
               <w:rPr>
                 <w:rFonts w:asciiTheme="minorHAnsi" w:hAnsiTheme="minorHAnsi" w:cstheme="minorHAnsi"/>
-                <w:b/>
-                <w:bCs/>
-                <w:sz w:val="22"/>
-                <w:szCs w:val="22"/>
-                <w:lang w:val="es-AR"/>
-              </w:rPr>
-            </w:pPr>
-            <w:r>
-              <w:rPr>
-                <w:rFonts w:asciiTheme="minorHAnsi" w:hAnsiTheme="minorHAnsi" w:cstheme="minorHAnsi"/>
-                <w:sz w:val="22"/>
-                <w:szCs w:val="22"/>
-                <w:lang w:val="es-ES"/>
-              </w:rPr>
-              <w:t>Realizar estimaciones – iteración Finalización</w:t>
+                <w:sz w:val="22"/>
+                <w:szCs w:val="22"/>
+                <w:lang w:val="es-AR"/>
+              </w:rPr>
+            </w:pPr>
+            <w:r>
+              <w:rPr>
+                <w:rFonts w:asciiTheme="minorHAnsi" w:hAnsiTheme="minorHAnsi" w:cstheme="minorHAnsi"/>
+                <w:sz w:val="22"/>
+                <w:szCs w:val="22"/>
+                <w:lang w:val="es-AR"/>
+              </w:rPr>
+              <w:t>Realizar evaluación y conclusión de la etapa C3</w:t>
             </w:r>
           </w:p>
         </w:tc>
@@ -6684,7 +6682,7 @@
                 <w:szCs w:val="22"/>
                 <w:lang w:val="es-AR"/>
               </w:rPr>
-              <w:t>13/11</w:t>
+              <w:t>14/11</w:t>
             </w:r>
           </w:p>
         </w:tc>
@@ -6710,40 +6708,77 @@
                 <w:szCs w:val="22"/>
                 <w:lang w:val="es-AR"/>
               </w:rPr>
+              <w:t>1</w:t>
+            </w:r>
+            <w:r>
+              <w:rPr>
+                <w:rFonts w:asciiTheme="minorHAnsi" w:hAnsiTheme="minorHAnsi" w:cstheme="minorHAnsi"/>
+                <w:sz w:val="22"/>
+                <w:szCs w:val="22"/>
+                <w:lang w:val="es-AR"/>
+              </w:rPr>
+              <w:t>5</w:t>
+            </w:r>
+            <w:r>
+              <w:rPr>
+                <w:rFonts w:asciiTheme="minorHAnsi" w:hAnsiTheme="minorHAnsi" w:cstheme="minorHAnsi"/>
+                <w:sz w:val="22"/>
+                <w:szCs w:val="22"/>
+                <w:lang w:val="es-AR"/>
+              </w:rPr>
+              <w:t>/11</w:t>
+            </w:r>
+          </w:p>
+        </w:tc>
+        <w:tc>
+          <w:tcPr>
+            <w:tcW w:w="646" w:type="pct"/>
+          </w:tcPr>
+          <w:p>
+            <w:pPr>
+              <w:jc w:val="center"/>
+              <w:rPr>
+                <w:rFonts w:asciiTheme="minorHAnsi" w:hAnsiTheme="minorHAnsi" w:cstheme="minorHAnsi"/>
+                <w:sz w:val="22"/>
+                <w:szCs w:val="22"/>
+                <w:lang w:val="es-AR"/>
+              </w:rPr>
+            </w:pPr>
+            <w:r>
+              <w:rPr>
+                <w:rFonts w:asciiTheme="minorHAnsi" w:hAnsiTheme="minorHAnsi" w:cstheme="minorHAnsi"/>
+                <w:sz w:val="22"/>
+                <w:szCs w:val="22"/>
+                <w:lang w:val="es-AR"/>
+              </w:rPr>
+              <w:t>-</w:t>
+            </w:r>
+          </w:p>
+        </w:tc>
+        <w:tc>
+          <w:tcPr>
+            <w:tcW w:w="662" w:type="pct"/>
+          </w:tcPr>
+          <w:p>
+            <w:pPr>
+              <w:jc w:val="center"/>
+              <w:rPr>
+                <w:rFonts w:asciiTheme="minorHAnsi" w:hAnsiTheme="minorHAnsi" w:cstheme="minorHAnsi"/>
+                <w:sz w:val="22"/>
+                <w:szCs w:val="22"/>
+                <w:lang w:val="es-AR"/>
+              </w:rPr>
+            </w:pPr>
+            <w:r>
+              <w:rPr>
+                <w:rFonts w:asciiTheme="minorHAnsi" w:hAnsiTheme="minorHAnsi" w:cstheme="minorHAnsi"/>
+                <w:color w:val="92D050"/>
+                <w:sz w:val="22"/>
+                <w:szCs w:val="22"/>
+                <w:lang w:val="es-AR"/>
+              </w:rPr>
               <w:t>14/11</w:t>
             </w:r>
-          </w:p>
-        </w:tc>
-        <w:tc>
-          <w:tcPr>
-            <w:tcW w:w="646" w:type="pct"/>
-          </w:tcPr>
-          <w:p>
-            <w:pPr>
-              <w:jc w:val="center"/>
-              <w:rPr>
-                <w:rFonts w:asciiTheme="minorHAnsi" w:hAnsiTheme="minorHAnsi" w:cstheme="minorHAnsi"/>
-                <w:sz w:val="22"/>
-                <w:szCs w:val="22"/>
-                <w:lang w:val="es-AR"/>
-              </w:rPr>
-            </w:pPr>
-          </w:p>
-        </w:tc>
-        <w:tc>
-          <w:tcPr>
-            <w:tcW w:w="662" w:type="pct"/>
-          </w:tcPr>
-          <w:p>
-            <w:pPr>
-              <w:jc w:val="center"/>
-              <w:rPr>
-                <w:rFonts w:asciiTheme="minorHAnsi" w:hAnsiTheme="minorHAnsi" w:cstheme="minorHAnsi"/>
-                <w:sz w:val="22"/>
-                <w:szCs w:val="22"/>
-                <w:lang w:val="es-AR"/>
-              </w:rPr>
-            </w:pPr>
           </w:p>
         </w:tc>
         <w:tc>
@@ -6798,7 +6833,7 @@
                 <w:szCs w:val="22"/>
                 <w:lang w:val="es-AR"/>
               </w:rPr>
-              <w:t>Realizar evaluación y conclusión de la etapa C3</w:t>
+              <w:t>Revisar actividades de cierre de la etapa C3</w:t>
             </w:r>
           </w:p>
         </w:tc>
@@ -6889,6 +6924,32 @@
             <w:r>
               <w:rPr>
                 <w:rFonts w:asciiTheme="minorHAnsi" w:hAnsiTheme="minorHAnsi" w:cstheme="minorHAnsi"/>
+                <w:color w:val="FF0000"/>
+                <w:sz w:val="22"/>
+                <w:szCs w:val="22"/>
+                <w:lang w:val="es-AR"/>
+              </w:rPr>
+              <w:t>15/11</w:t>
+            </w:r>
+          </w:p>
+        </w:tc>
+        <w:tc>
+          <w:tcPr>
+            <w:tcW w:w="662" w:type="pct"/>
+          </w:tcPr>
+          <w:p>
+            <w:pPr>
+              <w:jc w:val="center"/>
+              <w:rPr>
+                <w:rFonts w:asciiTheme="minorHAnsi" w:hAnsiTheme="minorHAnsi" w:cstheme="minorHAnsi"/>
+                <w:sz w:val="22"/>
+                <w:szCs w:val="22"/>
+                <w:lang w:val="es-AR"/>
+              </w:rPr>
+            </w:pPr>
+            <w:r>
+              <w:rPr>
+                <w:rFonts w:asciiTheme="minorHAnsi" w:hAnsiTheme="minorHAnsi" w:cstheme="minorHAnsi"/>
                 <w:sz w:val="22"/>
                 <w:szCs w:val="22"/>
                 <w:lang w:val="es-AR"/>
@@ -6899,32 +6960,6 @@
         </w:tc>
         <w:tc>
           <w:tcPr>
-            <w:tcW w:w="662" w:type="pct"/>
-          </w:tcPr>
-          <w:p>
-            <w:pPr>
-              <w:jc w:val="center"/>
-              <w:rPr>
-                <w:rFonts w:asciiTheme="minorHAnsi" w:hAnsiTheme="minorHAnsi" w:cstheme="minorHAnsi"/>
-                <w:sz w:val="22"/>
-                <w:szCs w:val="22"/>
-                <w:lang w:val="es-AR"/>
-              </w:rPr>
-            </w:pPr>
-            <w:r>
-              <w:rPr>
-                <w:rFonts w:asciiTheme="minorHAnsi" w:hAnsiTheme="minorHAnsi" w:cstheme="minorHAnsi"/>
-                <w:color w:val="92D050"/>
-                <w:sz w:val="22"/>
-                <w:szCs w:val="22"/>
-                <w:lang w:val="es-AR"/>
-              </w:rPr>
-              <w:t>14/11</w:t>
-            </w:r>
-          </w:p>
-        </w:tc>
-        <w:tc>
-          <w:tcPr>
             <w:tcW w:w="792" w:type="pct"/>
           </w:tcPr>
           <w:p>
@@ -6944,7 +6979,7 @@
                 <w:szCs w:val="22"/>
                 <w:lang w:val="es-AR"/>
               </w:rPr>
-              <w:t>CA</w:t>
+              <w:t>FH</w:t>
             </w:r>
           </w:p>
         </w:tc>
@@ -6975,7 +7010,7 @@
                 <w:szCs w:val="22"/>
                 <w:lang w:val="es-AR"/>
               </w:rPr>
-              <w:t>Revisar actividades de cierre de la etapa C3</w:t>
+              <w:t>Corregir actividades de cierre de la etapa C3</w:t>
             </w:r>
           </w:p>
         </w:tc>
@@ -7027,25 +7062,7 @@
                 <w:szCs w:val="22"/>
                 <w:lang w:val="es-AR"/>
               </w:rPr>
-              <w:t>1</w:t>
-            </w:r>
-            <w:r>
-              <w:rPr>
-                <w:rFonts w:asciiTheme="minorHAnsi" w:hAnsiTheme="minorHAnsi" w:cstheme="minorHAnsi"/>
-                <w:sz w:val="22"/>
-                <w:szCs w:val="22"/>
-                <w:lang w:val="es-AR"/>
-              </w:rPr>
-              <w:t>5</w:t>
-            </w:r>
-            <w:r>
-              <w:rPr>
-                <w:rFonts w:asciiTheme="minorHAnsi" w:hAnsiTheme="minorHAnsi" w:cstheme="minorHAnsi"/>
-                <w:sz w:val="22"/>
-                <w:szCs w:val="22"/>
-                <w:lang w:val="es-AR"/>
-              </w:rPr>
-              <w:t>/11</w:t>
+              <w:t>15/11</w:t>
             </w:r>
           </w:p>
         </w:tc>
@@ -7121,7 +7138,7 @@
                 <w:szCs w:val="22"/>
                 <w:lang w:val="es-AR"/>
               </w:rPr>
-              <w:t>FH</w:t>
+              <w:t>CA. HC</w:t>
             </w:r>
           </w:p>
         </w:tc>
@@ -7138,21 +7155,26 @@
           </w:tcPr>
           <w:p>
             <w:pPr>
-              <w:rPr>
-                <w:rFonts w:asciiTheme="minorHAnsi" w:hAnsiTheme="minorHAnsi" w:cstheme="minorHAnsi"/>
-                <w:sz w:val="22"/>
-                <w:szCs w:val="22"/>
-                <w:lang w:val="es-AR"/>
-              </w:rPr>
-            </w:pPr>
-            <w:r>
-              <w:rPr>
-                <w:rFonts w:asciiTheme="minorHAnsi" w:hAnsiTheme="minorHAnsi" w:cstheme="minorHAnsi"/>
-                <w:sz w:val="22"/>
-                <w:szCs w:val="22"/>
-                <w:lang w:val="es-AR"/>
-              </w:rPr>
-              <w:t>Corregir actividades de cierre de la etapa C3</w:t>
+              <w:jc w:val="center"/>
+              <w:rPr>
+                <w:rFonts w:asciiTheme="minorHAnsi" w:hAnsiTheme="minorHAnsi" w:cstheme="minorHAnsi"/>
+                <w:b/>
+                <w:bCs/>
+                <w:sz w:val="22"/>
+                <w:szCs w:val="22"/>
+                <w:lang w:val="es-AR"/>
+              </w:rPr>
+            </w:pPr>
+            <w:r>
+              <w:rPr>
+                <w:rFonts w:asciiTheme="minorHAnsi" w:hAnsiTheme="minorHAnsi" w:cstheme="minorHAnsi"/>
+                <w:b/>
+                <w:bCs/>
+                <w:sz w:val="22"/>
+                <w:szCs w:val="22"/>
+                <w:lang w:val="es-AR"/>
+              </w:rPr>
+              <w:t>Iniciar elaboración de la presentación final</w:t>
             </w:r>
           </w:p>
         </w:tc>
@@ -7178,7 +7200,7 @@
                 <w:szCs w:val="22"/>
                 <w:lang w:val="es-AR"/>
               </w:rPr>
-              <w:t>14/11</w:t>
+              <w:t>15/11</w:t>
             </w:r>
           </w:p>
         </w:tc>
@@ -7225,12 +7247,12 @@
             <w:r>
               <w:rPr>
                 <w:rFonts w:asciiTheme="minorHAnsi" w:hAnsiTheme="minorHAnsi" w:cstheme="minorHAnsi"/>
-                <w:color w:val="FF0000"/>
-                <w:sz w:val="22"/>
-                <w:szCs w:val="22"/>
-                <w:lang w:val="es-AR"/>
-              </w:rPr>
-              <w:t>15/11</w:t>
+                <w:color w:val="92D050"/>
+                <w:sz w:val="22"/>
+                <w:szCs w:val="22"/>
+                <w:lang w:val="es-AR"/>
+              </w:rPr>
+              <w:t>13/11</w:t>
             </w:r>
           </w:p>
         </w:tc>
@@ -7280,7 +7302,7 @@
                 <w:szCs w:val="22"/>
                 <w:lang w:val="es-AR"/>
               </w:rPr>
-              <w:t>CA. HC</w:t>
+              <w:t>HC</w:t>
             </w:r>
           </w:p>
         </w:tc>
@@ -7292,160 +7314,32 @@
         </w:trPr>
         <w:tc>
           <w:tcPr>
-            <w:tcW w:w="2020" w:type="pct"/>
+            <w:tcW w:w="5000" w:type="pct"/>
+            <w:gridSpan w:val="6"/>
             <w:vAlign w:val="center"/>
           </w:tcPr>
           <w:p>
             <w:pPr>
               <w:jc w:val="center"/>
+              <w:rPr>
+                <w:rFonts w:asciiTheme="minorHAnsi" w:hAnsiTheme="minorHAnsi" w:cstheme="minorHAnsi"/>
+                <w:sz w:val="22"/>
+                <w:szCs w:val="22"/>
+                <w:lang w:val="es-AR"/>
+              </w:rPr>
+            </w:pPr>
+            <w:proofErr w:type="spellStart"/>
+            <w:r>
               <w:rPr>
                 <w:rFonts w:asciiTheme="minorHAnsi" w:hAnsiTheme="minorHAnsi" w:cstheme="minorHAnsi"/>
                 <w:b/>
                 <w:bCs/>
                 <w:sz w:val="22"/>
                 <w:szCs w:val="22"/>
-                <w:lang w:val="es-AR"/>
-              </w:rPr>
-            </w:pPr>
-            <w:r>
-              <w:rPr>
-                <w:rFonts w:asciiTheme="minorHAnsi" w:hAnsiTheme="minorHAnsi" w:cstheme="minorHAnsi"/>
-                <w:b/>
-                <w:bCs/>
-                <w:sz w:val="22"/>
-                <w:szCs w:val="22"/>
-                <w:lang w:val="es-AR"/>
-              </w:rPr>
-              <w:t>Iniciar elaboración de la presentación final</w:t>
-            </w:r>
-          </w:p>
-        </w:tc>
-        <w:tc>
-          <w:tcPr>
-            <w:tcW w:w="440" w:type="pct"/>
-            <w:vAlign w:val="center"/>
-          </w:tcPr>
-          <w:p>
-            <w:pPr>
-              <w:jc w:val="center"/>
-              <w:rPr>
-                <w:rFonts w:asciiTheme="minorHAnsi" w:hAnsiTheme="minorHAnsi" w:cstheme="minorHAnsi"/>
-                <w:sz w:val="22"/>
-                <w:szCs w:val="22"/>
-                <w:lang w:val="es-AR"/>
-              </w:rPr>
-            </w:pPr>
-            <w:r>
-              <w:rPr>
-                <w:rFonts w:asciiTheme="minorHAnsi" w:hAnsiTheme="minorHAnsi" w:cstheme="minorHAnsi"/>
-                <w:sz w:val="22"/>
-                <w:szCs w:val="22"/>
-                <w:lang w:val="es-AR"/>
-              </w:rPr>
-              <w:t>15/11</w:t>
-            </w:r>
-          </w:p>
-        </w:tc>
-        <w:tc>
-          <w:tcPr>
-            <w:tcW w:w="440" w:type="pct"/>
-            <w:vAlign w:val="center"/>
-          </w:tcPr>
-          <w:p>
-            <w:pPr>
-              <w:jc w:val="center"/>
-              <w:rPr>
-                <w:rFonts w:asciiTheme="minorHAnsi" w:hAnsiTheme="minorHAnsi" w:cstheme="minorHAnsi"/>
-                <w:sz w:val="22"/>
-                <w:szCs w:val="22"/>
-                <w:lang w:val="es-AR"/>
-              </w:rPr>
-            </w:pPr>
-            <w:r>
-              <w:rPr>
-                <w:rFonts w:asciiTheme="minorHAnsi" w:hAnsiTheme="minorHAnsi" w:cstheme="minorHAnsi"/>
-                <w:sz w:val="22"/>
-                <w:szCs w:val="22"/>
-                <w:lang w:val="es-AR"/>
-              </w:rPr>
-              <w:t>15/11</w:t>
-            </w:r>
-          </w:p>
-        </w:tc>
-        <w:tc>
-          <w:tcPr>
-            <w:tcW w:w="646" w:type="pct"/>
-          </w:tcPr>
-          <w:p>
-            <w:pPr>
-              <w:jc w:val="center"/>
-              <w:rPr>
-                <w:rFonts w:asciiTheme="minorHAnsi" w:hAnsiTheme="minorHAnsi" w:cstheme="minorHAnsi"/>
-                <w:sz w:val="22"/>
-                <w:szCs w:val="22"/>
-                <w:lang w:val="es-AR"/>
-              </w:rPr>
-            </w:pPr>
-            <w:r>
-              <w:rPr>
-                <w:rFonts w:asciiTheme="minorHAnsi" w:hAnsiTheme="minorHAnsi" w:cstheme="minorHAnsi"/>
-                <w:color w:val="92D050"/>
-                <w:sz w:val="22"/>
-                <w:szCs w:val="22"/>
-                <w:lang w:val="es-AR"/>
-              </w:rPr>
-              <w:t>13/11</w:t>
-            </w:r>
-          </w:p>
-        </w:tc>
-        <w:tc>
-          <w:tcPr>
-            <w:tcW w:w="662" w:type="pct"/>
-          </w:tcPr>
-          <w:p>
-            <w:pPr>
-              <w:jc w:val="center"/>
-              <w:rPr>
-                <w:rFonts w:asciiTheme="minorHAnsi" w:hAnsiTheme="minorHAnsi" w:cstheme="minorHAnsi"/>
-                <w:sz w:val="22"/>
-                <w:szCs w:val="22"/>
-                <w:lang w:val="es-AR"/>
-              </w:rPr>
-            </w:pPr>
-            <w:r>
-              <w:rPr>
-                <w:rFonts w:asciiTheme="minorHAnsi" w:hAnsiTheme="minorHAnsi" w:cstheme="minorHAnsi"/>
-                <w:sz w:val="22"/>
-                <w:szCs w:val="22"/>
-                <w:lang w:val="es-AR"/>
-              </w:rPr>
-              <w:t>-</w:t>
-            </w:r>
-          </w:p>
-        </w:tc>
-        <w:tc>
-          <w:tcPr>
-            <w:tcW w:w="792" w:type="pct"/>
-          </w:tcPr>
-          <w:p>
-            <w:pPr>
-              <w:jc w:val="center"/>
-              <w:rPr>
-                <w:rFonts w:asciiTheme="minorHAnsi" w:hAnsiTheme="minorHAnsi" w:cstheme="minorHAnsi"/>
-                <w:sz w:val="22"/>
-                <w:szCs w:val="22"/>
-                <w:lang w:val="es-AR"/>
-              </w:rPr>
-            </w:pPr>
-            <w:r>
-              <w:rPr>
-                <w:rFonts w:asciiTheme="minorHAnsi" w:hAnsiTheme="minorHAnsi" w:cstheme="minorHAnsi"/>
-                <w:sz w:val="22"/>
-                <w:szCs w:val="22"/>
-                <w:lang w:val="es-AR"/>
-              </w:rPr>
-              <w:t>HC</w:t>
-            </w:r>
+              </w:rPr>
+              <w:t>Observaciones</w:t>
+            </w:r>
+            <w:proofErr w:type="spellEnd"/>
           </w:p>
         </w:tc>
       </w:tr>
@@ -7462,42 +7356,6 @@
           </w:tcPr>
           <w:p>
             <w:pPr>
-              <w:jc w:val="center"/>
-              <w:rPr>
-                <w:rFonts w:asciiTheme="minorHAnsi" w:hAnsiTheme="minorHAnsi" w:cstheme="minorHAnsi"/>
-                <w:sz w:val="22"/>
-                <w:szCs w:val="22"/>
-                <w:lang w:val="es-AR"/>
-              </w:rPr>
-            </w:pPr>
-            <w:proofErr w:type="spellStart"/>
-            <w:r>
-              <w:rPr>
-                <w:rFonts w:asciiTheme="minorHAnsi" w:hAnsiTheme="minorHAnsi" w:cstheme="minorHAnsi"/>
-                <w:b/>
-                <w:bCs/>
-                <w:sz w:val="22"/>
-                <w:szCs w:val="22"/>
-              </w:rPr>
-              <w:t>Observaciones</w:t>
-            </w:r>
-            <w:proofErr w:type="spellEnd"/>
-          </w:p>
-        </w:tc>
-      </w:tr>
-      <w:tr>
-        <w:trPr>
-          <w:trHeight w:val="537"/>
-          <w:jc w:val="center"/>
-        </w:trPr>
-        <w:tc>
-          <w:tcPr>
-            <w:tcW w:w="5000" w:type="pct"/>
-            <w:gridSpan w:val="6"/>
-            <w:vAlign w:val="center"/>
-          </w:tcPr>
-          <w:p>
-            <w:pPr>
               <w:pStyle w:val="PSI-Normal"/>
               <w:ind w:firstLine="3"/>
               <w:rPr>
@@ -7726,7 +7584,7 @@
           <w:color w:val="365F91"/>
         </w:rPr>
       </w:pPr>
-      <w:bookmarkStart w:id="8" w:name="_Toc181296772"/>
+      <w:bookmarkStart w:id="8" w:name="_Toc182575525"/>
       <w:r>
         <w:rPr>
           <w:rFonts w:ascii="Cambria" w:eastAsia="DejaVu Sans" w:hAnsi="Cambria" w:cs="Times New Roman"/>
@@ -7781,7 +7639,7 @@
       <w:pPr>
         <w:pStyle w:val="PSI-Ttulo1"/>
       </w:pPr>
-      <w:bookmarkStart w:id="9" w:name="_Toc181296773"/>
+      <w:bookmarkStart w:id="9" w:name="_Toc182575526"/>
       <w:r>
         <w:t>Recursos</w:t>
       </w:r>
@@ -7859,7 +7717,6 @@
     </w:p>
     <w:p>
       <w:r>
-        <w:lastRenderedPageBreak/>
         <w:t>Hardware:</w:t>
       </w:r>
     </w:p>
@@ -7872,6 +7729,7 @@
         </w:numPr>
       </w:pPr>
       <w:r>
+        <w:lastRenderedPageBreak/>
         <w:t>3 computadoras personales.</w:t>
       </w:r>
     </w:p>
@@ -7901,14 +7759,13 @@
       <w:pPr>
         <w:pStyle w:val="PSI-Ttulo1"/>
       </w:pPr>
-      <w:bookmarkStart w:id="10" w:name="_Toc181296774"/>
+      <w:bookmarkStart w:id="10" w:name="_Toc182575527"/>
       <w:r>
         <w:t>Evaluación</w:t>
       </w:r>
       <w:r>
         <w:t xml:space="preserve"> </w:t>
       </w:r>
-      <w:bookmarkEnd w:id="10"/>
       <w:r>
         <w:t>1</w:t>
       </w:r>
@@ -7918,12 +7775,13 @@
       <w:r>
         <w:t>/11/24</w:t>
       </w:r>
+      <w:bookmarkEnd w:id="10"/>
     </w:p>
     <w:p>
       <w:pPr>
         <w:pStyle w:val="PSI-Ttulo2"/>
       </w:pPr>
-      <w:bookmarkStart w:id="11" w:name="_Toc181296775"/>
+      <w:bookmarkStart w:id="11" w:name="_Toc182575528"/>
       <w:r>
         <w:t>Objetivos Alcanzados</w:t>
       </w:r>
@@ -7979,7 +7837,7 @@
       <w:pPr>
         <w:pStyle w:val="PSI-Ttulo2"/>
       </w:pPr>
-      <w:bookmarkStart w:id="12" w:name="_Toc181296776"/>
+      <w:bookmarkStart w:id="12" w:name="_Toc182575529"/>
       <w:r>
         <w:t>Objetivos No A</w:t>
       </w:r>
@@ -7990,13 +7848,7 @@
     </w:p>
     <w:p>
       <w:r>
-        <w:t xml:space="preserve">Los objetivos </w:t>
-      </w:r>
-      <w:r>
-        <w:t xml:space="preserve">no </w:t>
-      </w:r>
-      <w:r>
-        <w:t>alcanzados en esta iteración fueron:</w:t>
+        <w:t>Los objetivos no alcanzados en esta iteración fueron:</w:t>
       </w:r>
     </w:p>
     <w:p>
@@ -8020,7 +7872,7 @@
       <w:pPr>
         <w:pStyle w:val="PSI-Ttulo2"/>
       </w:pPr>
-      <w:bookmarkStart w:id="13" w:name="_Toc181296777"/>
+      <w:bookmarkStart w:id="13" w:name="_Toc182575530"/>
       <w:r>
         <w:t>Elementos incluidos en la Línea Base</w:t>
       </w:r>
@@ -8092,7 +7944,7 @@
       <w:pPr>
         <w:pStyle w:val="PSI-Ttulo1"/>
       </w:pPr>
-      <w:bookmarkStart w:id="14" w:name="_Toc181296778"/>
+      <w:bookmarkStart w:id="14" w:name="_Toc182575531"/>
       <w:r>
         <w:t>Conclusión</w:t>
       </w:r>
@@ -8120,7 +7972,7 @@
       <w:pPr>
         <w:pStyle w:val="PSI-Ttulo2"/>
       </w:pPr>
-      <w:bookmarkStart w:id="16" w:name="_Toc181296779"/>
+      <w:bookmarkStart w:id="16" w:name="_Toc182575532"/>
       <w:r>
         <w:lastRenderedPageBreak/>
         <w:t>Estado del repositorio</w:t>

</xml_diff>